<commit_message>
Added Passwords on Controller
Added Password Resetter
Fixed the Store is closed bug on web app
</commit_message>
<xml_diff>
--- a/(old)QueuingThesisDocumentation.docx
+++ b/(old)QueuingThesisDocumentation.docx
@@ -4373,6 +4373,501 @@
       </w:pPr>
       <w:bookmarkStart w:name="h.vdorl7xvu5u0" w:colFirst="0" w:colLast="0" w:id="39"/>
       <w:bookmarkEnd w:id="39"/>
+    </w:p>
+    <w:p>
+      <w:pPr>
+        <w:pStyle w:val="Normal"/>
+      </w:pPr>
+    </w:p>
+    <w:p>
+      <w:pPr>
+        <w:pStyle w:val="Normal"/>
+      </w:pPr>
+    </w:p>
+    <w:p>
+      <w:pPr>
+        <w:pStyle w:val="Normal"/>
+      </w:pPr>
+    </w:p>
+    <w:p>
+      <w:pPr>
+        <w:pStyle w:val="Normal"/>
+      </w:pPr>
+    </w:p>
+    <w:p>
+      <w:pPr>
+        <w:pStyle w:val="Normal"/>
+      </w:pPr>
+    </w:p>
+    <w:p>
+      <w:pPr>
+        <w:pStyle w:val="Normal"/>
+      </w:pPr>
+    </w:p>
+    <w:p>
+      <w:pPr>
+        <w:pStyle w:val="Normal"/>
+      </w:pPr>
+    </w:p>
+    <w:p>
+      <w:pPr>
+        <w:pStyle w:val="Normal"/>
+      </w:pPr>
+    </w:p>
+    <w:p>
+      <w:pPr>
+        <w:pStyle w:val="Normal"/>
+      </w:pPr>
+    </w:p>
+    <w:p>
+      <w:pPr>
+        <w:pStyle w:val="Normal"/>
+      </w:pPr>
+    </w:p>
+    <w:p>
+      <w:pPr>
+        <w:pStyle w:val="Normal"/>
+      </w:pPr>
+    </w:p>
+    <w:p>
+      <w:pPr>
+        <w:pStyle w:val="Normal"/>
+      </w:pPr>
+    </w:p>
+    <w:p>
+      <w:pPr>
+        <w:pStyle w:val="Normal"/>
+      </w:pPr>
+    </w:p>
+    <w:p>
+      <w:pPr>
+        <w:pStyle w:val="Normal"/>
+      </w:pPr>
+    </w:p>
+    <w:p>
+      <w:pPr>
+        <w:pStyle w:val="Normal"/>
+      </w:pPr>
+    </w:p>
+    <w:p>
+      <w:pPr>
+        <w:pStyle w:val="Normal"/>
+      </w:pPr>
+    </w:p>
+    <w:p>
+      <w:pPr>
+        <w:pStyle w:val="Normal"/>
+      </w:pPr>
+    </w:p>
+    <w:p>
+      <w:pPr>
+        <w:pStyle w:val="Normal"/>
+      </w:pPr>
+    </w:p>
+    <w:p>
+      <w:pPr>
+        <w:pStyle w:val="Normal"/>
+      </w:pPr>
+    </w:p>
+    <w:p>
+      <w:pPr>
+        <w:pStyle w:val="Normal"/>
+      </w:pPr>
+    </w:p>
+    <w:p>
+      <w:pPr>
+        <w:pStyle w:val="Normal"/>
+      </w:pPr>
+    </w:p>
+    <w:p>
+      <w:pPr>
+        <w:pStyle w:val="Normal"/>
+      </w:pPr>
+    </w:p>
+    <w:p>
+      <w:pPr>
+        <w:pStyle w:val="Normal"/>
+      </w:pPr>
+    </w:p>
+    <w:p>
+      <w:pPr>
+        <w:pStyle w:val="Normal"/>
+      </w:pPr>
+    </w:p>
+    <w:p>
+      <w:pPr>
+        <w:pStyle w:val="Normal"/>
+      </w:pPr>
+    </w:p>
+    <w:p>
+      <w:pPr>
+        <w:pStyle w:val="Normal"/>
+      </w:pPr>
+    </w:p>
+    <w:p>
+      <w:pPr>
+        <w:pStyle w:val="Normal"/>
+      </w:pPr>
+    </w:p>
+    <w:p>
+      <w:pPr>
+        <w:pStyle w:val="Normal"/>
+      </w:pPr>
+    </w:p>
+    <w:p>
+      <w:pPr>
+        <w:pStyle w:val="Normal"/>
+      </w:pPr>
+    </w:p>
+    <w:p>
+      <w:pPr>
+        <w:pStyle w:val="Normal"/>
+      </w:pPr>
+    </w:p>
+    <w:p>
+      <w:pPr>
+        <w:pStyle w:val="Normal"/>
+      </w:pPr>
+    </w:p>
+    <w:p>
+      <w:pPr>
+        <w:pStyle w:val="Normal"/>
+      </w:pPr>
+    </w:p>
+    <w:p>
+      <w:pPr>
+        <w:pStyle w:val="Normal"/>
+      </w:pPr>
+    </w:p>
+    <w:p>
+      <w:pPr>
+        <w:pStyle w:val="Normal"/>
+      </w:pPr>
+    </w:p>
+    <w:p>
+      <w:pPr>
+        <w:pStyle w:val="Normal"/>
+      </w:pPr>
+    </w:p>
+    <w:p>
+      <w:pPr>
+        <w:pStyle w:val="Normal"/>
+      </w:pPr>
+    </w:p>
+    <w:p>
+      <w:pPr>
+        <w:pStyle w:val="Normal"/>
+      </w:pPr>
+    </w:p>
+    <w:p>
+      <w:pPr>
+        <w:pStyle w:val="Normal"/>
+      </w:pPr>
+    </w:p>
+    <w:p>
+      <w:pPr>
+        <w:pStyle w:val="Normal"/>
+      </w:pPr>
+    </w:p>
+    <w:p>
+      <w:pPr>
+        <w:pStyle w:val="Normal"/>
+      </w:pPr>
+    </w:p>
+    <w:p>
+      <w:pPr>
+        <w:pStyle w:val="Normal"/>
+      </w:pPr>
+    </w:p>
+    <w:p>
+      <w:pPr>
+        <w:pStyle w:val="Normal"/>
+      </w:pPr>
+    </w:p>
+    <w:p>
+      <w:pPr>
+        <w:pStyle w:val="Normal"/>
+      </w:pPr>
+    </w:p>
+    <w:p>
+      <w:pPr>
+        <w:pStyle w:val="Normal"/>
+      </w:pPr>
+    </w:p>
+    <w:p>
+      <w:pPr>
+        <w:pStyle w:val="Normal"/>
+      </w:pPr>
+    </w:p>
+    <w:p>
+      <w:pPr>
+        <w:pStyle w:val="Normal"/>
+      </w:pPr>
+    </w:p>
+    <w:p>
+      <w:pPr>
+        <w:pStyle w:val="Normal"/>
+      </w:pPr>
+    </w:p>
+    <w:p>
+      <w:pPr>
+        <w:pStyle w:val="Normal"/>
+      </w:pPr>
+    </w:p>
+    <w:p>
+      <w:pPr>
+        <w:pStyle w:val="Normal"/>
+      </w:pPr>
+    </w:p>
+    <w:p>
+      <w:pPr>
+        <w:pStyle w:val="Normal"/>
+      </w:pPr>
+    </w:p>
+    <w:p>
+      <w:pPr>
+        <w:pStyle w:val="Normal"/>
+      </w:pPr>
+    </w:p>
+    <w:p>
+      <w:pPr>
+        <w:pStyle w:val="Normal"/>
+      </w:pPr>
+    </w:p>
+    <w:p>
+      <w:pPr>
+        <w:pStyle w:val="Normal"/>
+      </w:pPr>
+    </w:p>
+    <w:p>
+      <w:pPr>
+        <w:pStyle w:val="Normal"/>
+      </w:pPr>
+    </w:p>
+    <w:p>
+      <w:pPr>
+        <w:pStyle w:val="Normal"/>
+      </w:pPr>
+    </w:p>
+    <w:p>
+      <w:pPr>
+        <w:pStyle w:val="Normal"/>
+      </w:pPr>
+    </w:p>
+    <w:p>
+      <w:pPr>
+        <w:pStyle w:val="Normal"/>
+      </w:pPr>
+    </w:p>
+    <w:p>
+      <w:pPr>
+        <w:pStyle w:val="Normal"/>
+      </w:pPr>
+    </w:p>
+    <w:p>
+      <w:pPr>
+        <w:pStyle w:val="Normal"/>
+      </w:pPr>
+    </w:p>
+    <w:p>
+      <w:pPr>
+        <w:pStyle w:val="Normal"/>
+      </w:pPr>
+    </w:p>
+    <w:p>
+      <w:pPr>
+        <w:pStyle w:val="Normal"/>
+      </w:pPr>
+    </w:p>
+    <w:p>
+      <w:pPr>
+        <w:pStyle w:val="Normal"/>
+      </w:pPr>
+    </w:p>
+    <w:p>
+      <w:pPr>
+        <w:pStyle w:val="Normal"/>
+      </w:pPr>
+    </w:p>
+    <w:p>
+      <w:pPr>
+        <w:pStyle w:val="Normal"/>
+      </w:pPr>
+    </w:p>
+    <w:p>
+      <w:pPr>
+        <w:pStyle w:val="Normal"/>
+      </w:pPr>
+    </w:p>
+    <w:p>
+      <w:pPr>
+        <w:pStyle w:val="Normal"/>
+      </w:pPr>
+    </w:p>
+    <w:p>
+      <w:pPr>
+        <w:pStyle w:val="Normal"/>
+      </w:pPr>
+    </w:p>
+    <w:p>
+      <w:pPr>
+        <w:pStyle w:val="Normal"/>
+      </w:pPr>
+    </w:p>
+    <w:p>
+      <w:pPr>
+        <w:pStyle w:val="Normal"/>
+      </w:pPr>
+    </w:p>
+    <w:p>
+      <w:pPr>
+        <w:pStyle w:val="Normal"/>
+      </w:pPr>
+    </w:p>
+    <w:p>
+      <w:pPr>
+        <w:pStyle w:val="Normal"/>
+      </w:pPr>
+    </w:p>
+    <w:p>
+      <w:pPr>
+        <w:pStyle w:val="Normal"/>
+      </w:pPr>
+    </w:p>
+    <w:p>
+      <w:pPr>
+        <w:pStyle w:val="Normal"/>
+      </w:pPr>
+    </w:p>
+    <w:p>
+      <w:pPr>
+        <w:pStyle w:val="Normal"/>
+      </w:pPr>
+    </w:p>
+    <w:p>
+      <w:pPr>
+        <w:pStyle w:val="Normal"/>
+      </w:pPr>
+    </w:p>
+    <w:p>
+      <w:pPr>
+        <w:pStyle w:val="Normal"/>
+      </w:pPr>
+    </w:p>
+    <w:p>
+      <w:pPr>
+        <w:pStyle w:val="Normal"/>
+      </w:pPr>
+    </w:p>
+    <w:p>
+      <w:pPr>
+        <w:pStyle w:val="Normal"/>
+      </w:pPr>
+    </w:p>
+    <w:p>
+      <w:pPr>
+        <w:pStyle w:val="Normal"/>
+      </w:pPr>
+    </w:p>
+    <w:p>
+      <w:pPr>
+        <w:pStyle w:val="Normal"/>
+      </w:pPr>
+    </w:p>
+    <w:p>
+      <w:pPr>
+        <w:pStyle w:val="Normal"/>
+      </w:pPr>
+    </w:p>
+    <w:p>
+      <w:pPr>
+        <w:pStyle w:val="Normal"/>
+      </w:pPr>
+    </w:p>
+    <w:p>
+      <w:pPr>
+        <w:pStyle w:val="Normal"/>
+      </w:pPr>
+    </w:p>
+    <w:p>
+      <w:pPr>
+        <w:pStyle w:val="Normal"/>
+      </w:pPr>
+    </w:p>
+    <w:p>
+      <w:pPr>
+        <w:pStyle w:val="Normal"/>
+      </w:pPr>
+    </w:p>
+    <w:p>
+      <w:pPr>
+        <w:pStyle w:val="Normal"/>
+      </w:pPr>
+    </w:p>
+    <w:p>
+      <w:pPr>
+        <w:pStyle w:val="Normal"/>
+      </w:pPr>
+    </w:p>
+    <w:p>
+      <w:pPr>
+        <w:pStyle w:val="Normal"/>
+      </w:pPr>
+    </w:p>
+    <w:p>
+      <w:pPr>
+        <w:pStyle w:val="Normal"/>
+      </w:pPr>
+    </w:p>
+    <w:p>
+      <w:pPr>
+        <w:pStyle w:val="Normal"/>
+      </w:pPr>
+    </w:p>
+    <w:p>
+      <w:pPr>
+        <w:pStyle w:val="Normal"/>
+      </w:pPr>
+    </w:p>
+    <w:p>
+      <w:pPr>
+        <w:pStyle w:val="Normal"/>
+      </w:pPr>
+    </w:p>
+    <w:p>
+      <w:pPr>
+        <w:pStyle w:val="Normal"/>
+      </w:pPr>
+    </w:p>
+    <w:p>
+      <w:pPr>
+        <w:pStyle w:val="Normal"/>
+      </w:pPr>
+    </w:p>
+    <w:p>
+      <w:pPr>
+        <w:pStyle w:val="Normal"/>
+      </w:pPr>
+    </w:p>
+    <w:p>
+      <w:pPr>
+        <w:pStyle w:val="Normal"/>
+      </w:pPr>
+    </w:p>
+    <w:p>
+      <w:pPr>
+        <w:pStyle w:val="Normal"/>
+      </w:pPr>
+    </w:p>
+    <w:p>
+      <w:pPr>
+        <w:pStyle w:val="Normal"/>
+      </w:pPr>
+    </w:p>
+    <w:p>
+      <w:pPr>
+        <w:pStyle w:val="Normal"/>
+      </w:pPr>
     </w:p>
     <w:p>
       <w:pPr>

</xml_diff>